<commit_message>
Commit 7 – (Finalized and completed game project) Added: gameover state, gameover music and game over button
</commit_message>
<xml_diff>
--- a/COMP397-Assignment03-SideScroller-c273a1552f824835bfee72b1e07d1b217699a3d0/COMP397-Assignment03-KhandkerHussain/ExternalDoc/COMP397-Assignment03-KhandkerHussain - External Document.docx
+++ b/COMP397-Assignment03-SideScroller-c273a1552f824835bfee72b1e07d1b217699a3d0/COMP397-Assignment03-KhandkerHussain/ExternalDoc/COMP397-Assignment03-KhandkerHussain - External Document.docx
@@ -330,7 +330,7 @@
                                               </pic:cNvPicPr>
                                             </pic:nvPicPr>
                                             <pic:blipFill>
-                                              <a:blip r:embed="rId8">
+                                              <a:blip r:embed="rId7">
                                                 <a:extLst>
                                                   <a:ext uri="{28A0092B-C50C-407E-A947-70E740481C1C}">
                                                     <a14:useLocalDpi xmlns:a14="http://schemas.microsoft.com/office/drawing/2010/main" val="0"/>
@@ -797,61 +797,67 @@
     </w:p>
     <w:sdt>
       <w:sdtPr>
-        <w:rPr>
-          <w:rFonts w:asciiTheme="minorHAnsi" w:eastAsiaTheme="minorEastAsia" w:hAnsiTheme="minorHAnsi" w:cs="Times New Roman"/>
-          <w:color w:val="auto"/>
-          <w:sz w:val="22"/>
-          <w:szCs w:val="22"/>
-        </w:rPr>
-        <w:id w:val="-1467963587"/>
+        <w:id w:val="-1821567261"/>
         <w:docPartObj>
           <w:docPartGallery w:val="Table of Contents"/>
           <w:docPartUnique/>
         </w:docPartObj>
       </w:sdtPr>
-      <w:sdtEndPr/>
+      <w:sdtEndPr>
+        <w:rPr>
+          <w:rFonts w:asciiTheme="minorHAnsi" w:eastAsiaTheme="minorEastAsia" w:hAnsiTheme="minorHAnsi" w:cstheme="minorBidi"/>
+          <w:b/>
+          <w:bCs/>
+          <w:noProof/>
+          <w:color w:val="auto"/>
+          <w:sz w:val="22"/>
+          <w:szCs w:val="22"/>
+          <w:lang w:val="en-CA" w:eastAsia="zh-TW"/>
+        </w:rPr>
+      </w:sdtEndPr>
       <w:sdtContent>
         <w:p>
           <w:pPr>
             <w:pStyle w:val="TOCHeading"/>
           </w:pPr>
           <w:r>
-            <w:t>Table of Contents</w:t>
+            <w:t>Contents</w:t>
           </w:r>
         </w:p>
         <w:p>
           <w:pPr>
             <w:pStyle w:val="TOC1"/>
             <w:rPr>
-              <w:rFonts w:asciiTheme="majorHAnsi" w:hAnsiTheme="majorHAnsi"/>
+              <w:b/>
+              <w:bCs/>
+              <w:noProof/>
             </w:rPr>
           </w:pPr>
-          <w:sdt>
-            <w:sdtPr>
-              <w:rPr>
-                <w:rFonts w:asciiTheme="majorHAnsi" w:hAnsiTheme="majorHAnsi"/>
-                <w:b/>
-                <w:bCs/>
-              </w:rPr>
-              <w:id w:val="183865962"/>
-              <w:placeholder>
-                <w:docPart w:val="1F9B173B6C664330BFEAF9D386044F9B"/>
-              </w:placeholder>
-              <w:temporary/>
-              <w:showingPlcHdr/>
-            </w:sdtPr>
-            <w:sdtEndPr/>
-            <w:sdtContent>
-              <w:r>
-                <w:rPr>
-                  <w:rFonts w:asciiTheme="majorHAnsi" w:hAnsiTheme="majorHAnsi"/>
-                  <w:b/>
-                  <w:bCs/>
-                </w:rPr>
-                <w:t>Type chapter title (level 1)</w:t>
-              </w:r>
-            </w:sdtContent>
-          </w:sdt>
+          <w:r>
+            <w:fldChar w:fldCharType="begin"/>
+          </w:r>
+          <w:r>
+            <w:instrText xml:space="preserve"> TOC \o "1-3" \h \z \u </w:instrText>
+          </w:r>
+          <w:r>
+            <w:fldChar w:fldCharType="separate"/>
+          </w:r>
+          <w:r>
+            <w:rPr>
+              <w:rFonts w:asciiTheme="majorHAnsi" w:hAnsiTheme="majorHAnsi"/>
+              <w:b/>
+              <w:bCs/>
+            </w:rPr>
+            <w:t xml:space="preserve"> </w:t>
+          </w:r>
+          <w:r>
+            <w:rPr>
+              <w:rFonts w:asciiTheme="majorHAnsi" w:hAnsiTheme="majorHAnsi"/>
+              <w:b/>
+              <w:bCs/>
+            </w:rPr>
+            <w:t>Version History</w:t>
+          </w:r>
           <w:r>
             <w:rPr>
               <w:rFonts w:asciiTheme="majorHAnsi" w:hAnsiTheme="majorHAnsi"/>
@@ -866,93 +872,21 @@
             </w:rPr>
             <w:t>3</w:t>
           </w:r>
-          <w:bookmarkStart w:id="0" w:name="_GoBack"/>
-          <w:bookmarkEnd w:id="0"/>
-        </w:p>
-        <w:p>
-          <w:pPr>
-            <w:pStyle w:val="TOC2"/>
-            <w:ind w:left="216"/>
-            <w:rPr>
-              <w:rFonts w:asciiTheme="majorHAnsi" w:hAnsiTheme="majorHAnsi"/>
-            </w:rPr>
-          </w:pPr>
-          <w:sdt>
-            <w:sdtPr>
-              <w:rPr>
-                <w:rFonts w:asciiTheme="majorHAnsi" w:hAnsiTheme="majorHAnsi"/>
-              </w:rPr>
-              <w:id w:val="1667506712"/>
-              <w:placeholder>
-                <w:docPart w:val="AB1561170DD54350A77A29ADE03132D0"/>
-              </w:placeholder>
-              <w:temporary/>
-              <w:showingPlcHdr/>
-            </w:sdtPr>
-            <w:sdtEndPr/>
-            <w:sdtContent>
-              <w:r>
-                <w:rPr>
-                  <w:rFonts w:asciiTheme="majorHAnsi" w:hAnsiTheme="majorHAnsi"/>
-                </w:rPr>
-                <w:t>Type chapter title (level 2)</w:t>
-              </w:r>
-            </w:sdtContent>
-          </w:sdt>
           <w:r>
             <w:rPr>
-              <w:rFonts w:asciiTheme="majorHAnsi" w:hAnsiTheme="majorHAnsi"/>
+              <w:b/>
+              <w:bCs/>
+              <w:noProof/>
             </w:rPr>
-            <w:ptab w:relativeTo="margin" w:alignment="right" w:leader="dot"/>
+            <w:t>.</w:t>
           </w:r>
           <w:r>
             <w:rPr>
-              <w:rFonts w:asciiTheme="majorHAnsi" w:hAnsiTheme="majorHAnsi"/>
+              <w:b/>
+              <w:bCs/>
+              <w:noProof/>
             </w:rPr>
-            <w:t>2</w:t>
-          </w:r>
-        </w:p>
-        <w:p>
-          <w:pPr>
-            <w:pStyle w:val="TOC3"/>
-            <w:ind w:left="446"/>
-            <w:rPr>
-              <w:rFonts w:asciiTheme="majorHAnsi" w:hAnsiTheme="majorHAnsi"/>
-            </w:rPr>
-          </w:pPr>
-          <w:sdt>
-            <w:sdtPr>
-              <w:rPr>
-                <w:rFonts w:asciiTheme="majorHAnsi" w:hAnsiTheme="majorHAnsi"/>
-              </w:rPr>
-              <w:id w:val="93059032"/>
-              <w:placeholder>
-                <w:docPart w:val="3264DD1A7CD945B49B2A5E2BE5919713"/>
-              </w:placeholder>
-              <w:temporary/>
-              <w:showingPlcHdr/>
-            </w:sdtPr>
-            <w:sdtEndPr/>
-            <w:sdtContent>
-              <w:r>
-                <w:rPr>
-                  <w:rFonts w:asciiTheme="majorHAnsi" w:hAnsiTheme="majorHAnsi"/>
-                </w:rPr>
-                <w:t>Type chapter title (level 3)</w:t>
-              </w:r>
-            </w:sdtContent>
-          </w:sdt>
-          <w:r>
-            <w:rPr>
-              <w:rFonts w:asciiTheme="majorHAnsi" w:hAnsiTheme="majorHAnsi"/>
-            </w:rPr>
-            <w:ptab w:relativeTo="margin" w:alignment="right" w:leader="dot"/>
-          </w:r>
-          <w:r>
-            <w:rPr>
-              <w:rFonts w:asciiTheme="majorHAnsi" w:hAnsiTheme="majorHAnsi"/>
-            </w:rPr>
-            <w:t>3</w:t>
+            <w:fldChar w:fldCharType="end"/>
           </w:r>
         </w:p>
         <w:p>
@@ -960,34 +894,18 @@
             <w:pStyle w:val="TOC1"/>
             <w:rPr>
               <w:rFonts w:asciiTheme="majorHAnsi" w:hAnsiTheme="majorHAnsi"/>
+              <w:b/>
+              <w:bCs/>
             </w:rPr>
           </w:pPr>
-          <w:sdt>
-            <w:sdtPr>
-              <w:rPr>
-                <w:rFonts w:asciiTheme="majorHAnsi" w:hAnsiTheme="majorHAnsi"/>
-                <w:b/>
-                <w:bCs/>
-              </w:rPr>
-              <w:id w:val="183865966"/>
-              <w:placeholder>
-                <w:docPart w:val="1F9B173B6C664330BFEAF9D386044F9B"/>
-              </w:placeholder>
-              <w:temporary/>
-              <w:showingPlcHdr/>
-            </w:sdtPr>
-            <w:sdtEndPr/>
-            <w:sdtContent>
-              <w:r>
-                <w:rPr>
-                  <w:rFonts w:asciiTheme="majorHAnsi" w:hAnsiTheme="majorHAnsi"/>
-                  <w:b/>
-                  <w:bCs/>
-                </w:rPr>
-                <w:t>Type chapter title (level 1)</w:t>
-              </w:r>
-            </w:sdtContent>
-          </w:sdt>
+          <w:r>
+            <w:rPr>
+              <w:rFonts w:asciiTheme="majorHAnsi" w:hAnsiTheme="majorHAnsi"/>
+              <w:b/>
+              <w:bCs/>
+            </w:rPr>
+            <w:t>Game Descriptions</w:t>
+          </w:r>
           <w:r>
             <w:rPr>
               <w:rFonts w:asciiTheme="majorHAnsi" w:hAnsiTheme="majorHAnsi"/>
@@ -1005,34 +923,19 @@
         </w:p>
         <w:p>
           <w:pPr>
-            <w:pStyle w:val="TOC2"/>
-            <w:ind w:left="216"/>
+            <w:pStyle w:val="TOC1"/>
             <w:rPr>
               <w:rFonts w:asciiTheme="majorHAnsi" w:hAnsiTheme="majorHAnsi"/>
             </w:rPr>
           </w:pPr>
-          <w:sdt>
-            <w:sdtPr>
-              <w:rPr>
-                <w:rFonts w:asciiTheme="majorHAnsi" w:hAnsiTheme="majorHAnsi"/>
-              </w:rPr>
-              <w:id w:val="93059040"/>
-              <w:placeholder>
-                <w:docPart w:val="AB1561170DD54350A77A29ADE03132D0"/>
-              </w:placeholder>
-              <w:temporary/>
-              <w:showingPlcHdr/>
-            </w:sdtPr>
-            <w:sdtEndPr/>
-            <w:sdtContent>
-              <w:r>
-                <w:rPr>
-                  <w:rFonts w:asciiTheme="majorHAnsi" w:hAnsiTheme="majorHAnsi"/>
-                </w:rPr>
-                <w:t>Type chapter title (level 2)</w:t>
-              </w:r>
-            </w:sdtContent>
-          </w:sdt>
+          <w:r>
+            <w:rPr>
+              <w:rFonts w:asciiTheme="majorHAnsi" w:hAnsiTheme="majorHAnsi"/>
+              <w:b/>
+              <w:bCs/>
+            </w:rPr>
+            <w:t>Screenshots</w:t>
+          </w:r>
           <w:r>
             <w:rPr>
               <w:rFonts w:asciiTheme="majorHAnsi" w:hAnsiTheme="majorHAnsi"/>
@@ -1042,40 +945,34 @@
           <w:r>
             <w:rPr>
               <w:rFonts w:asciiTheme="majorHAnsi" w:hAnsiTheme="majorHAnsi"/>
+              <w:b/>
+              <w:bCs/>
             </w:rPr>
             <w:t>5</w:t>
           </w:r>
         </w:p>
         <w:p>
           <w:pPr>
-            <w:pStyle w:val="TOC3"/>
-            <w:ind w:left="446"/>
+            <w:tabs>
+              <w:tab w:val="left" w:pos="5860"/>
+            </w:tabs>
+          </w:pPr>
+          <w:r>
             <w:rPr>
               <w:rFonts w:asciiTheme="majorHAnsi" w:hAnsiTheme="majorHAnsi"/>
+              <w:b/>
+              <w:bCs/>
             </w:rPr>
-          </w:pPr>
-          <w:sdt>
-            <w:sdtPr>
-              <w:rPr>
-                <w:rFonts w:asciiTheme="majorHAnsi" w:hAnsiTheme="majorHAnsi"/>
-              </w:rPr>
-              <w:id w:val="93059044"/>
-              <w:placeholder>
-                <w:docPart w:val="3264DD1A7CD945B49B2A5E2BE5919713"/>
-              </w:placeholder>
-              <w:temporary/>
-              <w:showingPlcHdr/>
-            </w:sdtPr>
-            <w:sdtEndPr/>
-            <w:sdtContent>
-              <w:r>
-                <w:rPr>
-                  <w:rFonts w:asciiTheme="majorHAnsi" w:hAnsiTheme="majorHAnsi"/>
-                </w:rPr>
-                <w:t>Type chapter title (level 3)</w:t>
-              </w:r>
-            </w:sdtContent>
-          </w:sdt>
+            <w:t xml:space="preserve">Game Descriptions *&amp; </w:t>
+          </w:r>
+          <w:r>
+            <w:rPr>
+              <w:rFonts w:asciiTheme="majorHAnsi" w:hAnsiTheme="majorHAnsi"/>
+              <w:b/>
+              <w:bCs/>
+            </w:rPr>
+            <w:t>Index of assets</w:t>
+          </w:r>
           <w:r>
             <w:rPr>
               <w:rFonts w:asciiTheme="majorHAnsi" w:hAnsiTheme="majorHAnsi"/>
@@ -1085,8 +982,21 @@
           <w:r>
             <w:rPr>
               <w:rFonts w:asciiTheme="majorHAnsi" w:hAnsiTheme="majorHAnsi"/>
+              <w:b/>
+              <w:bCs/>
             </w:rPr>
             <w:t>6</w:t>
+          </w:r>
+          <w:r>
+            <w:rPr>
+              <w:rFonts w:asciiTheme="majorHAnsi" w:hAnsiTheme="majorHAnsi"/>
+              <w:b/>
+              <w:bCs/>
+            </w:rPr>
+            <w:t xml:space="preserve"> </w:t>
+          </w:r>
+          <w:r>
+            <w:tab/>
           </w:r>
         </w:p>
       </w:sdtContent>
@@ -1590,6 +1500,81 @@
         </w:rPr>
         <w:t>Commit 6 - Added enemies, pickup, scoring, and sound effects</w:t>
       </w:r>
+    </w:p>
+    <w:p>
+      <w:pPr>
+        <w:pStyle w:val="ListParagraph"/>
+        <w:numPr>
+          <w:ilvl w:val="0"/>
+          <w:numId w:val="3"/>
+        </w:numPr>
+        <w:tabs>
+          <w:tab w:val="left" w:pos="916"/>
+          <w:tab w:val="left" w:pos="1832"/>
+          <w:tab w:val="left" w:pos="2748"/>
+          <w:tab w:val="left" w:pos="3664"/>
+          <w:tab w:val="left" w:pos="4580"/>
+          <w:tab w:val="left" w:pos="5496"/>
+          <w:tab w:val="left" w:pos="6412"/>
+          <w:tab w:val="left" w:pos="7328"/>
+          <w:tab w:val="left" w:pos="8244"/>
+          <w:tab w:val="left" w:pos="9160"/>
+          <w:tab w:val="left" w:pos="10076"/>
+          <w:tab w:val="left" w:pos="10992"/>
+          <w:tab w:val="left" w:pos="11908"/>
+          <w:tab w:val="left" w:pos="12824"/>
+          <w:tab w:val="left" w:pos="13740"/>
+          <w:tab w:val="left" w:pos="14656"/>
+        </w:tabs>
+        <w:spacing w:before="150" w:after="150" w:line="240" w:lineRule="auto"/>
+        <w:rPr>
+          <w:rFonts w:asciiTheme="majorHAnsi" w:eastAsia="Times New Roman" w:hAnsiTheme="majorHAnsi" w:cs="Consolas"/>
+          <w:b/>
+          <w:sz w:val="24"/>
+          <w:szCs w:val="20"/>
+          <w:lang w:val="en-US" w:eastAsia="en-US"/>
+        </w:rPr>
+      </w:pPr>
+      <w:r>
+        <w:rPr>
+          <w:rFonts w:asciiTheme="majorHAnsi" w:eastAsia="Times New Roman" w:hAnsiTheme="majorHAnsi" w:cs="Consolas"/>
+          <w:b/>
+          <w:sz w:val="24"/>
+          <w:szCs w:val="20"/>
+          <w:lang w:val="en-US" w:eastAsia="en-US"/>
+        </w:rPr>
+        <w:t xml:space="preserve">Commit 7 </w:t>
+      </w:r>
+      <w:r>
+        <w:rPr>
+          <w:rFonts w:asciiTheme="majorHAnsi" w:eastAsia="Times New Roman" w:hAnsiTheme="majorHAnsi" w:cs="Consolas"/>
+          <w:b/>
+          <w:sz w:val="24"/>
+          <w:szCs w:val="20"/>
+          <w:lang w:val="en-US" w:eastAsia="en-US"/>
+        </w:rPr>
+        <w:t>–</w:t>
+      </w:r>
+      <w:r>
+        <w:rPr>
+          <w:rFonts w:asciiTheme="majorHAnsi" w:eastAsia="Times New Roman" w:hAnsiTheme="majorHAnsi" w:cs="Consolas"/>
+          <w:b/>
+          <w:sz w:val="24"/>
+          <w:szCs w:val="20"/>
+          <w:lang w:val="en-US" w:eastAsia="en-US"/>
+        </w:rPr>
+        <w:t xml:space="preserve"> </w:t>
+      </w:r>
+      <w:r>
+        <w:rPr>
+          <w:rFonts w:asciiTheme="majorHAnsi" w:eastAsia="Times New Roman" w:hAnsiTheme="majorHAnsi" w:cs="Consolas"/>
+          <w:b/>
+          <w:sz w:val="24"/>
+          <w:szCs w:val="20"/>
+          <w:lang w:val="en-US" w:eastAsia="en-US"/>
+        </w:rPr>
+        <w:t>Finalized and completed game project</w:t>
+      </w:r>
       <w:r>
         <w:rPr>
           <w:rFonts w:asciiTheme="majorHAnsi" w:hAnsiTheme="majorHAnsi"/>
@@ -1802,16 +1787,6 @@
     </w:p>
     <w:p>
       <w:pPr>
-        <w:rPr>
-          <w:rFonts w:asciiTheme="majorHAnsi" w:hAnsiTheme="majorHAnsi"/>
-          <w:b/>
-          <w:sz w:val="24"/>
-          <w:szCs w:val="24"/>
-        </w:rPr>
-      </w:pPr>
-    </w:p>
-    <w:p>
-      <w:pPr>
         <w:pStyle w:val="ListParagraph"/>
         <w:numPr>
           <w:ilvl w:val="0"/>
@@ -1831,6 +1806,368 @@
           <w:sz w:val="24"/>
           <w:szCs w:val="24"/>
         </w:rPr>
+        <w:t>Characters</w:t>
+      </w:r>
+      <w:r>
+        <w:rPr>
+          <w:rFonts w:asciiTheme="majorHAnsi" w:hAnsiTheme="majorHAnsi"/>
+          <w:b/>
+          <w:sz w:val="24"/>
+          <w:szCs w:val="24"/>
+        </w:rPr>
+        <w:t>/Vehicles</w:t>
+      </w:r>
+    </w:p>
+    <w:p>
+      <w:pPr>
+        <w:pStyle w:val="ListParagraph"/>
+        <w:rPr>
+          <w:rFonts w:asciiTheme="majorHAnsi" w:hAnsiTheme="majorHAnsi"/>
+          <w:sz w:val="24"/>
+          <w:szCs w:val="24"/>
+        </w:rPr>
+      </w:pPr>
+      <w:r>
+        <w:rPr>
+          <w:rFonts w:asciiTheme="majorHAnsi" w:hAnsiTheme="majorHAnsi"/>
+          <w:sz w:val="24"/>
+          <w:szCs w:val="24"/>
+        </w:rPr>
+        <w:t xml:space="preserve">Luck the Ski runner pilots his late </w:t>
+      </w:r>
+      <w:proofErr w:type="gramStart"/>
+      <w:r>
+        <w:rPr>
+          <w:rFonts w:asciiTheme="majorHAnsi" w:hAnsiTheme="majorHAnsi"/>
+          <w:sz w:val="24"/>
+          <w:szCs w:val="24"/>
+        </w:rPr>
+        <w:t>uncle</w:t>
+      </w:r>
+      <w:proofErr w:type="gramEnd"/>
+      <w:r>
+        <w:rPr>
+          <w:rFonts w:asciiTheme="majorHAnsi" w:hAnsiTheme="majorHAnsi"/>
+          <w:sz w:val="24"/>
+          <w:szCs w:val="24"/>
+        </w:rPr>
+        <w:t xml:space="preserve"> Ken </w:t>
+      </w:r>
+      <w:proofErr w:type="spellStart"/>
+      <w:r>
+        <w:rPr>
+          <w:rFonts w:asciiTheme="majorHAnsi" w:hAnsiTheme="majorHAnsi"/>
+          <w:sz w:val="24"/>
+          <w:szCs w:val="24"/>
+        </w:rPr>
+        <w:t>Benobi’s</w:t>
+      </w:r>
+      <w:proofErr w:type="spellEnd"/>
+      <w:r>
+        <w:rPr>
+          <w:rFonts w:asciiTheme="majorHAnsi" w:hAnsiTheme="majorHAnsi"/>
+          <w:sz w:val="24"/>
+          <w:szCs w:val="24"/>
+        </w:rPr>
+        <w:t xml:space="preserve"> </w:t>
+      </w:r>
+      <w:proofErr w:type="spellStart"/>
+      <w:r>
+        <w:rPr>
+          <w:rFonts w:asciiTheme="majorHAnsi" w:hAnsiTheme="majorHAnsi"/>
+          <w:sz w:val="24"/>
+          <w:szCs w:val="24"/>
+        </w:rPr>
+        <w:t>starshooter</w:t>
+      </w:r>
+      <w:proofErr w:type="spellEnd"/>
+      <w:r>
+        <w:rPr>
+          <w:rFonts w:asciiTheme="majorHAnsi" w:hAnsiTheme="majorHAnsi"/>
+          <w:sz w:val="24"/>
+          <w:szCs w:val="24"/>
+        </w:rPr>
+        <w:t xml:space="preserve"> across the galaxy to find the mysterious jewels.</w:t>
+      </w:r>
+    </w:p>
+    <w:p>
+      <w:pPr>
+        <w:pStyle w:val="ListParagraph"/>
+        <w:rPr>
+          <w:rFonts w:asciiTheme="majorHAnsi" w:hAnsiTheme="majorHAnsi"/>
+          <w:sz w:val="24"/>
+          <w:szCs w:val="24"/>
+        </w:rPr>
+      </w:pPr>
+    </w:p>
+    <w:p>
+      <w:pPr>
+        <w:pStyle w:val="ListParagraph"/>
+        <w:numPr>
+          <w:ilvl w:val="0"/>
+          <w:numId w:val="1"/>
+        </w:numPr>
+        <w:rPr>
+          <w:rFonts w:asciiTheme="majorHAnsi" w:hAnsiTheme="majorHAnsi"/>
+          <w:b/>
+          <w:sz w:val="24"/>
+          <w:szCs w:val="24"/>
+        </w:rPr>
+      </w:pPr>
+      <w:proofErr w:type="gramStart"/>
+      <w:r>
+        <w:rPr>
+          <w:rFonts w:asciiTheme="majorHAnsi" w:hAnsiTheme="majorHAnsi"/>
+          <w:b/>
+          <w:sz w:val="24"/>
+          <w:szCs w:val="24"/>
+        </w:rPr>
+        <w:t>Enemies</w:t>
+      </w:r>
+      <w:proofErr w:type="gramEnd"/>
+      <w:r>
+        <w:rPr>
+          <w:rFonts w:asciiTheme="majorHAnsi" w:hAnsiTheme="majorHAnsi"/>
+          <w:b/>
+          <w:sz w:val="24"/>
+          <w:szCs w:val="24"/>
+        </w:rPr>
+        <w:br/>
+      </w:r>
+      <w:r>
+        <w:rPr>
+          <w:rFonts w:asciiTheme="majorHAnsi" w:hAnsiTheme="majorHAnsi"/>
+          <w:sz w:val="24"/>
+          <w:szCs w:val="24"/>
+        </w:rPr>
+        <w:t xml:space="preserve">Enemy spaceships protect the jewels, and are committed to sacrifice themselves to recollect them before the player has a chance to steal them. </w:t>
+      </w:r>
+      <w:r>
+        <w:rPr>
+          <w:rFonts w:asciiTheme="majorHAnsi" w:hAnsiTheme="majorHAnsi"/>
+          <w:sz w:val="24"/>
+          <w:szCs w:val="24"/>
+        </w:rPr>
+        <w:t xml:space="preserve">They attack by diving to the player and self </w:t>
+      </w:r>
+      <w:proofErr w:type="spellStart"/>
+      <w:r>
+        <w:rPr>
+          <w:rFonts w:asciiTheme="majorHAnsi" w:hAnsiTheme="majorHAnsi"/>
+          <w:sz w:val="24"/>
+          <w:szCs w:val="24"/>
+        </w:rPr>
+        <w:t>desctructing</w:t>
+      </w:r>
+      <w:proofErr w:type="spellEnd"/>
+      <w:r>
+        <w:rPr>
+          <w:rFonts w:asciiTheme="majorHAnsi" w:hAnsiTheme="majorHAnsi"/>
+          <w:sz w:val="24"/>
+          <w:szCs w:val="24"/>
+        </w:rPr>
+        <w:t>.</w:t>
+      </w:r>
+    </w:p>
+    <w:p>
+      <w:pPr>
+        <w:pStyle w:val="ListParagraph"/>
+        <w:numPr>
+          <w:ilvl w:val="0"/>
+          <w:numId w:val="1"/>
+        </w:numPr>
+        <w:rPr>
+          <w:rFonts w:asciiTheme="majorHAnsi" w:hAnsiTheme="majorHAnsi"/>
+          <w:b/>
+          <w:sz w:val="24"/>
+          <w:szCs w:val="24"/>
+        </w:rPr>
+      </w:pPr>
+      <w:r>
+        <w:rPr>
+          <w:rFonts w:asciiTheme="majorHAnsi" w:hAnsiTheme="majorHAnsi"/>
+          <w:b/>
+          <w:sz w:val="24"/>
+          <w:szCs w:val="24"/>
+        </w:rPr>
+        <w:t>Scoring</w:t>
+      </w:r>
+      <w:r>
+        <w:rPr>
+          <w:rFonts w:asciiTheme="majorHAnsi" w:hAnsiTheme="majorHAnsi"/>
+          <w:b/>
+          <w:sz w:val="24"/>
+          <w:szCs w:val="24"/>
+        </w:rPr>
+        <w:br/>
+      </w:r>
+      <w:proofErr w:type="gramStart"/>
+      <w:r>
+        <w:rPr>
+          <w:rFonts w:asciiTheme="majorHAnsi" w:hAnsiTheme="majorHAnsi"/>
+          <w:sz w:val="24"/>
+          <w:szCs w:val="24"/>
+        </w:rPr>
+        <w:t>The</w:t>
+      </w:r>
+      <w:proofErr w:type="gramEnd"/>
+      <w:r>
+        <w:rPr>
+          <w:rFonts w:asciiTheme="majorHAnsi" w:hAnsiTheme="majorHAnsi"/>
+          <w:sz w:val="24"/>
+          <w:szCs w:val="24"/>
+        </w:rPr>
+        <w:t xml:space="preserve"> player receives points by gaining jewels that are rand</w:t>
+      </w:r>
+      <w:r>
+        <w:rPr>
+          <w:rFonts w:asciiTheme="majorHAnsi" w:hAnsiTheme="majorHAnsi"/>
+          <w:sz w:val="24"/>
+          <w:szCs w:val="24"/>
+        </w:rPr>
+        <w:t>om</w:t>
+      </w:r>
+      <w:r>
+        <w:rPr>
+          <w:rFonts w:asciiTheme="majorHAnsi" w:hAnsiTheme="majorHAnsi"/>
+          <w:sz w:val="24"/>
+          <w:szCs w:val="24"/>
+        </w:rPr>
+        <w:t>ly placed on the screen.</w:t>
+      </w:r>
+    </w:p>
+    <w:p>
+      <w:pPr>
+        <w:rPr>
+          <w:rFonts w:asciiTheme="majorHAnsi" w:hAnsiTheme="majorHAnsi"/>
+          <w:b/>
+          <w:sz w:val="24"/>
+          <w:szCs w:val="24"/>
+        </w:rPr>
+      </w:pPr>
+    </w:p>
+    <w:p>
+      <w:pPr>
+        <w:rPr>
+          <w:rFonts w:asciiTheme="majorHAnsi" w:hAnsiTheme="majorHAnsi"/>
+          <w:b/>
+          <w:sz w:val="24"/>
+          <w:szCs w:val="24"/>
+        </w:rPr>
+      </w:pPr>
+    </w:p>
+    <w:p>
+      <w:pPr>
+        <w:rPr>
+          <w:rFonts w:asciiTheme="majorHAnsi" w:hAnsiTheme="majorHAnsi"/>
+          <w:b/>
+          <w:sz w:val="24"/>
+          <w:szCs w:val="24"/>
+        </w:rPr>
+      </w:pPr>
+    </w:p>
+    <w:p>
+      <w:pPr>
+        <w:rPr>
+          <w:rFonts w:asciiTheme="majorHAnsi" w:hAnsiTheme="majorHAnsi"/>
+          <w:b/>
+          <w:sz w:val="24"/>
+          <w:szCs w:val="24"/>
+        </w:rPr>
+      </w:pPr>
+    </w:p>
+    <w:p>
+      <w:pPr>
+        <w:rPr>
+          <w:rFonts w:asciiTheme="majorHAnsi" w:hAnsiTheme="majorHAnsi"/>
+          <w:b/>
+          <w:sz w:val="24"/>
+          <w:szCs w:val="24"/>
+        </w:rPr>
+      </w:pPr>
+    </w:p>
+    <w:p>
+      <w:pPr>
+        <w:rPr>
+          <w:rFonts w:asciiTheme="majorHAnsi" w:hAnsiTheme="majorHAnsi"/>
+          <w:b/>
+          <w:sz w:val="24"/>
+          <w:szCs w:val="24"/>
+        </w:rPr>
+      </w:pPr>
+    </w:p>
+    <w:p>
+      <w:pPr>
+        <w:rPr>
+          <w:rFonts w:asciiTheme="majorHAnsi" w:hAnsiTheme="majorHAnsi"/>
+          <w:b/>
+          <w:sz w:val="24"/>
+          <w:szCs w:val="24"/>
+        </w:rPr>
+      </w:pPr>
+    </w:p>
+    <w:p>
+      <w:pPr>
+        <w:rPr>
+          <w:rFonts w:asciiTheme="majorHAnsi" w:hAnsiTheme="majorHAnsi"/>
+          <w:b/>
+          <w:sz w:val="24"/>
+          <w:szCs w:val="24"/>
+        </w:rPr>
+      </w:pPr>
+    </w:p>
+    <w:p>
+      <w:pPr>
+        <w:rPr>
+          <w:rFonts w:asciiTheme="majorHAnsi" w:hAnsiTheme="majorHAnsi"/>
+          <w:b/>
+          <w:sz w:val="24"/>
+          <w:szCs w:val="24"/>
+        </w:rPr>
+      </w:pPr>
+    </w:p>
+    <w:p>
+      <w:pPr>
+        <w:rPr>
+          <w:rFonts w:asciiTheme="majorHAnsi" w:hAnsiTheme="majorHAnsi"/>
+          <w:b/>
+          <w:sz w:val="24"/>
+          <w:szCs w:val="24"/>
+        </w:rPr>
+      </w:pPr>
+    </w:p>
+    <w:p>
+      <w:pPr>
+        <w:rPr>
+          <w:rFonts w:asciiTheme="majorHAnsi" w:hAnsiTheme="majorHAnsi"/>
+          <w:b/>
+          <w:sz w:val="24"/>
+          <w:szCs w:val="24"/>
+        </w:rPr>
+      </w:pPr>
+    </w:p>
+    <w:p>
+      <w:pPr>
+        <w:pStyle w:val="ListParagraph"/>
+        <w:numPr>
+          <w:ilvl w:val="0"/>
+          <w:numId w:val="1"/>
+        </w:numPr>
+        <w:rPr>
+          <w:rFonts w:asciiTheme="majorHAnsi" w:hAnsiTheme="majorHAnsi"/>
+          <w:b/>
+          <w:sz w:val="24"/>
+          <w:szCs w:val="24"/>
+        </w:rPr>
+      </w:pPr>
+      <w:r>
+        <w:rPr>
+          <w:rFonts w:asciiTheme="majorHAnsi" w:hAnsiTheme="majorHAnsi"/>
+          <w:b/>
+          <w:sz w:val="24"/>
+          <w:szCs w:val="24"/>
+        </w:rPr>
+        <w:lastRenderedPageBreak/>
         <w:t>Screen Descriptions</w:t>
       </w:r>
       <w:r>
@@ -1848,31 +2185,7 @@
           <w:sz w:val="24"/>
           <w:szCs w:val="24"/>
         </w:rPr>
-        <w:t>Instructions</w:t>
-      </w:r>
-      <w:r>
-        <w:rPr>
-          <w:rFonts w:asciiTheme="majorHAnsi" w:hAnsiTheme="majorHAnsi"/>
-          <w:sz w:val="24"/>
-          <w:szCs w:val="24"/>
-        </w:rPr>
-        <w:t xml:space="preserve"> </w:t>
-      </w:r>
-      <w:r>
-        <w:rPr>
-          <w:rFonts w:asciiTheme="majorHAnsi" w:hAnsiTheme="majorHAnsi"/>
-          <w:sz w:val="24"/>
-          <w:szCs w:val="24"/>
-        </w:rPr>
-        <w:t>S</w:t>
-      </w:r>
-      <w:r>
-        <w:rPr>
-          <w:rFonts w:asciiTheme="majorHAnsi" w:hAnsiTheme="majorHAnsi"/>
-          <w:sz w:val="24"/>
-          <w:szCs w:val="24"/>
-        </w:rPr>
-        <w:t>creen:</w:t>
+        <w:t>Instructions Screen:</w:t>
       </w:r>
     </w:p>
     <w:p>
@@ -1894,7 +2207,7 @@
           <w:lang w:val="en-US" w:eastAsia="en-US"/>
         </w:rPr>
         <w:drawing>
-          <wp:inline distT="0" distB="0" distL="0" distR="0">
+          <wp:inline distT="0" distB="0" distL="0" distR="0" wp14:anchorId="242AC326" wp14:editId="178D5FF3">
             <wp:extent cx="2711394" cy="2044605"/>
             <wp:effectExtent l="0" t="0" r="0" b="0"/>
             <wp:docPr id="4" name="Picture 4" descr="C:\Users\Faim\Documents\Visual Studio 2013\Projects\COMP397-Assignment03-SideScroller-1e6f2ae67216135702a30ca31b8b5147f55e057f\COMP397-Assignment03-KhandkerHussain\ExternalDoc\menuScreen.PNG"/>
@@ -1911,7 +2224,7 @@
                     </pic:cNvPicPr>
                   </pic:nvPicPr>
                   <pic:blipFill>
-                    <a:blip r:embed="rId9">
+                    <a:blip r:embed="rId8">
                       <a:extLst>
                         <a:ext uri="{28A0092B-C50C-407E-A947-70E740481C1C}">
                           <a14:useLocalDpi xmlns:a14="http://schemas.microsoft.com/office/drawing/2010/main" val="0"/>
@@ -1969,23 +2282,7 @@
           <w:sz w:val="24"/>
           <w:szCs w:val="24"/>
         </w:rPr>
-        <w:t>Game</w:t>
-      </w:r>
-      <w:r>
-        <w:rPr>
-          <w:rFonts w:asciiTheme="majorHAnsi" w:hAnsiTheme="majorHAnsi"/>
-          <w:sz w:val="24"/>
-          <w:szCs w:val="24"/>
-        </w:rPr>
-        <w:t>play</w:t>
-      </w:r>
-      <w:r>
-        <w:rPr>
-          <w:rFonts w:asciiTheme="majorHAnsi" w:hAnsiTheme="majorHAnsi"/>
-          <w:sz w:val="24"/>
-          <w:szCs w:val="24"/>
-        </w:rPr>
-        <w:t xml:space="preserve"> Screen:</w:t>
+        <w:t>Gameplay Screen:</w:t>
       </w:r>
     </w:p>
     <w:p>
@@ -2003,7 +2300,7 @@
           <w:lang w:val="en-US" w:eastAsia="en-US"/>
         </w:rPr>
         <w:drawing>
-          <wp:inline distT="0" distB="0" distL="0" distR="0">
+          <wp:inline distT="0" distB="0" distL="0" distR="0" wp14:anchorId="25A6AA45" wp14:editId="05DEED5D">
             <wp:extent cx="2679589" cy="2020405"/>
             <wp:effectExtent l="0" t="0" r="6985" b="0"/>
             <wp:docPr id="3" name="Picture 3" descr="C:\Users\Faim\Documents\Visual Studio 2013\Projects\COMP397-Assignment03-SideScroller-1e6f2ae67216135702a30ca31b8b5147f55e057f\COMP397-Assignment03-KhandkerHussain\ExternalDoc\gameScreen.PNG"/>
@@ -2020,7 +2317,7 @@
                     </pic:cNvPicPr>
                   </pic:nvPicPr>
                   <pic:blipFill>
-                    <a:blip r:embed="rId10" cstate="print">
+                    <a:blip r:embed="rId9" cstate="print">
                       <a:extLst>
                         <a:ext uri="{28A0092B-C50C-407E-A947-70E740481C1C}">
                           <a14:useLocalDpi xmlns:a14="http://schemas.microsoft.com/office/drawing/2010/main" val="0"/>
@@ -2078,15 +2375,7 @@
           <w:sz w:val="24"/>
           <w:szCs w:val="24"/>
         </w:rPr>
-        <w:t>Game</w:t>
-      </w:r>
-      <w:r>
-        <w:rPr>
-          <w:rFonts w:asciiTheme="majorHAnsi" w:hAnsiTheme="majorHAnsi"/>
-          <w:sz w:val="24"/>
-          <w:szCs w:val="24"/>
-        </w:rPr>
-        <w:t>over</w:t>
+        <w:t>Gameover</w:t>
       </w:r>
       <w:proofErr w:type="spellEnd"/>
       <w:r>
@@ -2107,257 +2396,75 @@
           <w:szCs w:val="24"/>
         </w:rPr>
       </w:pPr>
-    </w:p>
-    <w:p>
-      <w:pPr>
-        <w:pStyle w:val="ListParagraph"/>
-        <w:numPr>
-          <w:ilvl w:val="0"/>
-          <w:numId w:val="1"/>
-        </w:numPr>
-        <w:rPr>
-          <w:rFonts w:asciiTheme="majorHAnsi" w:hAnsiTheme="majorHAnsi"/>
-          <w:b/>
-          <w:sz w:val="24"/>
-          <w:szCs w:val="24"/>
-        </w:rPr>
-      </w:pPr>
-      <w:r>
-        <w:rPr>
-          <w:rFonts w:asciiTheme="majorHAnsi" w:hAnsiTheme="majorHAnsi"/>
-          <w:b/>
-          <w:sz w:val="24"/>
-          <w:szCs w:val="24"/>
-        </w:rPr>
-        <w:t>Characters</w:t>
-      </w:r>
-      <w:r>
-        <w:rPr>
-          <w:rFonts w:asciiTheme="majorHAnsi" w:hAnsiTheme="majorHAnsi"/>
-          <w:b/>
-          <w:sz w:val="24"/>
-          <w:szCs w:val="24"/>
-        </w:rPr>
-        <w:t>/Vehicles</w:t>
-      </w:r>
-    </w:p>
-    <w:p>
-      <w:pPr>
-        <w:pStyle w:val="ListParagraph"/>
-        <w:rPr>
-          <w:rFonts w:asciiTheme="majorHAnsi" w:hAnsiTheme="majorHAnsi"/>
-          <w:sz w:val="24"/>
-          <w:szCs w:val="24"/>
-        </w:rPr>
-      </w:pPr>
-      <w:r>
-        <w:rPr>
-          <w:rFonts w:asciiTheme="majorHAnsi" w:hAnsiTheme="majorHAnsi"/>
-          <w:sz w:val="24"/>
-          <w:szCs w:val="24"/>
-        </w:rPr>
-        <w:t xml:space="preserve">Luck the Ski runner pilots his late </w:t>
-      </w:r>
-      <w:proofErr w:type="gramStart"/>
-      <w:r>
-        <w:rPr>
-          <w:rFonts w:asciiTheme="majorHAnsi" w:hAnsiTheme="majorHAnsi"/>
-          <w:sz w:val="24"/>
-          <w:szCs w:val="24"/>
-        </w:rPr>
-        <w:t>uncle</w:t>
-      </w:r>
-      <w:proofErr w:type="gramEnd"/>
-      <w:r>
-        <w:rPr>
-          <w:rFonts w:asciiTheme="majorHAnsi" w:hAnsiTheme="majorHAnsi"/>
-          <w:sz w:val="24"/>
-          <w:szCs w:val="24"/>
-        </w:rPr>
-        <w:t xml:space="preserve"> Ken </w:t>
-      </w:r>
-      <w:proofErr w:type="spellStart"/>
-      <w:r>
-        <w:rPr>
-          <w:rFonts w:asciiTheme="majorHAnsi" w:hAnsiTheme="majorHAnsi"/>
-          <w:sz w:val="24"/>
-          <w:szCs w:val="24"/>
-        </w:rPr>
-        <w:t>Benobi’s</w:t>
-      </w:r>
-      <w:proofErr w:type="spellEnd"/>
-      <w:r>
-        <w:rPr>
-          <w:rFonts w:asciiTheme="majorHAnsi" w:hAnsiTheme="majorHAnsi"/>
-          <w:sz w:val="24"/>
-          <w:szCs w:val="24"/>
-        </w:rPr>
-        <w:t xml:space="preserve"> </w:t>
-      </w:r>
-      <w:proofErr w:type="spellStart"/>
-      <w:r>
-        <w:rPr>
-          <w:rFonts w:asciiTheme="majorHAnsi" w:hAnsiTheme="majorHAnsi"/>
-          <w:sz w:val="24"/>
-          <w:szCs w:val="24"/>
-        </w:rPr>
-        <w:t>starshooter</w:t>
-      </w:r>
-      <w:proofErr w:type="spellEnd"/>
-      <w:r>
-        <w:rPr>
-          <w:rFonts w:asciiTheme="majorHAnsi" w:hAnsiTheme="majorHAnsi"/>
-          <w:sz w:val="24"/>
-          <w:szCs w:val="24"/>
-        </w:rPr>
-        <w:t xml:space="preserve"> across the galaxy to find the mysterious jewels.</w:t>
-      </w:r>
-    </w:p>
-    <w:p>
-      <w:pPr>
-        <w:pStyle w:val="ListParagraph"/>
-        <w:rPr>
-          <w:rFonts w:asciiTheme="majorHAnsi" w:hAnsiTheme="majorHAnsi"/>
-          <w:sz w:val="24"/>
-          <w:szCs w:val="24"/>
-        </w:rPr>
-      </w:pPr>
-    </w:p>
-    <w:p>
-      <w:pPr>
-        <w:pStyle w:val="ListParagraph"/>
-        <w:numPr>
-          <w:ilvl w:val="0"/>
-          <w:numId w:val="1"/>
-        </w:numPr>
-        <w:rPr>
-          <w:rFonts w:asciiTheme="majorHAnsi" w:hAnsiTheme="majorHAnsi"/>
-          <w:b/>
-          <w:sz w:val="24"/>
-          <w:szCs w:val="24"/>
-        </w:rPr>
-      </w:pPr>
-      <w:proofErr w:type="gramStart"/>
-      <w:r>
-        <w:rPr>
-          <w:rFonts w:asciiTheme="majorHAnsi" w:hAnsiTheme="majorHAnsi"/>
-          <w:b/>
-          <w:sz w:val="24"/>
-          <w:szCs w:val="24"/>
-        </w:rPr>
-        <w:t>Enemies</w:t>
-      </w:r>
-      <w:proofErr w:type="gramEnd"/>
-      <w:r>
-        <w:rPr>
-          <w:rFonts w:asciiTheme="majorHAnsi" w:hAnsiTheme="majorHAnsi"/>
-          <w:b/>
-          <w:sz w:val="24"/>
-          <w:szCs w:val="24"/>
-        </w:rPr>
-        <w:br/>
-      </w:r>
-      <w:r>
-        <w:rPr>
-          <w:rFonts w:asciiTheme="majorHAnsi" w:hAnsiTheme="majorHAnsi"/>
-          <w:sz w:val="24"/>
-          <w:szCs w:val="24"/>
-        </w:rPr>
-        <w:t xml:space="preserve">Enemy spaceships protect the jewels, and are committed to sacrifice themselves to recollect them before the player has a chance to steal them. </w:t>
-      </w:r>
-      <w:r>
-        <w:rPr>
-          <w:rFonts w:asciiTheme="majorHAnsi" w:hAnsiTheme="majorHAnsi"/>
-          <w:sz w:val="24"/>
-          <w:szCs w:val="24"/>
-        </w:rPr>
-        <w:t xml:space="preserve">They attack by diving to the player and self </w:t>
-      </w:r>
-      <w:proofErr w:type="spellStart"/>
-      <w:r>
-        <w:rPr>
-          <w:rFonts w:asciiTheme="majorHAnsi" w:hAnsiTheme="majorHAnsi"/>
-          <w:sz w:val="24"/>
-          <w:szCs w:val="24"/>
-        </w:rPr>
-        <w:t>desctructing</w:t>
-      </w:r>
-      <w:proofErr w:type="spellEnd"/>
-      <w:r>
-        <w:rPr>
-          <w:rFonts w:asciiTheme="majorHAnsi" w:hAnsiTheme="majorHAnsi"/>
-          <w:sz w:val="24"/>
-          <w:szCs w:val="24"/>
-        </w:rPr>
-        <w:t>.</w:t>
-      </w:r>
-    </w:p>
-    <w:p>
-      <w:pPr>
-        <w:pStyle w:val="ListParagraph"/>
-        <w:numPr>
-          <w:ilvl w:val="0"/>
-          <w:numId w:val="1"/>
-        </w:numPr>
-        <w:rPr>
-          <w:rFonts w:asciiTheme="majorHAnsi" w:hAnsiTheme="majorHAnsi"/>
-          <w:b/>
-          <w:sz w:val="24"/>
-          <w:szCs w:val="24"/>
-        </w:rPr>
-      </w:pPr>
-      <w:r>
-        <w:rPr>
-          <w:rFonts w:asciiTheme="majorHAnsi" w:hAnsiTheme="majorHAnsi"/>
-          <w:b/>
-          <w:sz w:val="24"/>
-          <w:szCs w:val="24"/>
-        </w:rPr>
-        <w:t>Scoring</w:t>
-      </w:r>
-      <w:r>
-        <w:rPr>
-          <w:rFonts w:asciiTheme="majorHAnsi" w:hAnsiTheme="majorHAnsi"/>
-          <w:b/>
-          <w:sz w:val="24"/>
-          <w:szCs w:val="24"/>
-        </w:rPr>
-        <w:br/>
-      </w:r>
-      <w:proofErr w:type="gramStart"/>
-      <w:r>
-        <w:rPr>
-          <w:rFonts w:asciiTheme="majorHAnsi" w:hAnsiTheme="majorHAnsi"/>
-          <w:sz w:val="24"/>
-          <w:szCs w:val="24"/>
-        </w:rPr>
-        <w:t>The</w:t>
-      </w:r>
-      <w:proofErr w:type="gramEnd"/>
-      <w:r>
-        <w:rPr>
-          <w:rFonts w:asciiTheme="majorHAnsi" w:hAnsiTheme="majorHAnsi"/>
-          <w:sz w:val="24"/>
-          <w:szCs w:val="24"/>
-        </w:rPr>
-        <w:t xml:space="preserve"> player receives points by gaining jewels that are rand</w:t>
-      </w:r>
-      <w:r>
-        <w:rPr>
-          <w:rFonts w:asciiTheme="majorHAnsi" w:hAnsiTheme="majorHAnsi"/>
-          <w:sz w:val="24"/>
-          <w:szCs w:val="24"/>
-        </w:rPr>
-        <w:t>om</w:t>
-      </w:r>
-      <w:r>
-        <w:rPr>
-          <w:rFonts w:asciiTheme="majorHAnsi" w:hAnsiTheme="majorHAnsi"/>
-          <w:sz w:val="24"/>
-          <w:szCs w:val="24"/>
-        </w:rPr>
-        <w:t>ly placed on the screen.</w:t>
-      </w:r>
+      <w:bookmarkStart w:id="0" w:name="_GoBack"/>
+      <w:r>
+        <w:rPr>
+          <w:rFonts w:asciiTheme="majorHAnsi" w:hAnsiTheme="majorHAnsi"/>
+          <w:noProof/>
+          <w:sz w:val="24"/>
+          <w:szCs w:val="24"/>
+          <w:lang w:val="en-US" w:eastAsia="en-US"/>
+        </w:rPr>
+        <w:drawing>
+          <wp:inline distT="0" distB="0" distL="0" distR="0" wp14:anchorId="0641989D" wp14:editId="1D88749C">
+            <wp:extent cx="2952750" cy="2212318"/>
+            <wp:effectExtent l="0" t="0" r="0" b="0"/>
+            <wp:docPr id="7" name="Picture 7" descr="C:\Users\Faim\Documents\Visual Studio 2013\Projects\COMP397-Assignment03-SideScroller-c273a1552f824835bfee72b1e07d1b217699a3d0\COMP397-Assignment03-KhandkerHussain\ExternalDoc\gameOver.PNG"/>
+            <wp:cNvGraphicFramePr>
+              <a:graphicFrameLocks xmlns:a="http://schemas.openxmlformats.org/drawingml/2006/main" noChangeAspect="1"/>
+            </wp:cNvGraphicFramePr>
+            <a:graphic xmlns:a="http://schemas.openxmlformats.org/drawingml/2006/main">
+              <a:graphicData uri="http://schemas.openxmlformats.org/drawingml/2006/picture">
+                <pic:pic xmlns:pic="http://schemas.openxmlformats.org/drawingml/2006/picture">
+                  <pic:nvPicPr>
+                    <pic:cNvPr id="0" name="Picture 9" descr="C:\Users\Faim\Documents\Visual Studio 2013\Projects\COMP397-Assignment03-SideScroller-c273a1552f824835bfee72b1e07d1b217699a3d0\COMP397-Assignment03-KhandkerHussain\ExternalDoc\gameOver.PNG"/>
+                    <pic:cNvPicPr>
+                      <a:picLocks noChangeAspect="1" noChangeArrowheads="1"/>
+                    </pic:cNvPicPr>
+                  </pic:nvPicPr>
+                  <pic:blipFill>
+                    <a:blip r:embed="rId10">
+                      <a:extLst>
+                        <a:ext uri="{28A0092B-C50C-407E-A947-70E740481C1C}">
+                          <a14:useLocalDpi xmlns:a14="http://schemas.microsoft.com/office/drawing/2010/main" val="0"/>
+                        </a:ext>
+                      </a:extLst>
+                    </a:blip>
+                    <a:srcRect/>
+                    <a:stretch>
+                      <a:fillRect/>
+                    </a:stretch>
+                  </pic:blipFill>
+                  <pic:spPr bwMode="auto">
+                    <a:xfrm>
+                      <a:off x="0" y="0"/>
+                      <a:ext cx="2972996" cy="2227487"/>
+                    </a:xfrm>
+                    <a:prstGeom prst="rect">
+                      <a:avLst/>
+                    </a:prstGeom>
+                    <a:noFill/>
+                    <a:ln>
+                      <a:noFill/>
+                    </a:ln>
+                  </pic:spPr>
+                </pic:pic>
+              </a:graphicData>
+            </a:graphic>
+          </wp:inline>
+        </w:drawing>
+      </w:r>
+      <w:bookmarkEnd w:id="0"/>
+    </w:p>
+    <w:p>
+      <w:pPr>
+        <w:rPr>
+          <w:rFonts w:asciiTheme="majorHAnsi" w:hAnsiTheme="majorHAnsi"/>
+          <w:b/>
+          <w:sz w:val="24"/>
+          <w:szCs w:val="24"/>
+        </w:rPr>
+      </w:pPr>
     </w:p>
     <w:p>
       <w:pPr>
@@ -2381,12 +2488,17 @@
           <w:sz w:val="24"/>
           <w:szCs w:val="24"/>
         </w:rPr>
+        <w:lastRenderedPageBreak/>
         <w:t>Sound Index</w:t>
       </w:r>
     </w:p>
     <w:p>
       <w:pPr>
-        <w:ind w:left="720"/>
+        <w:pStyle w:val="ListParagraph"/>
+        <w:numPr>
+          <w:ilvl w:val="0"/>
+          <w:numId w:val="5"/>
+        </w:numPr>
         <w:rPr>
           <w:rFonts w:asciiTheme="majorHAnsi" w:hAnsiTheme="majorHAnsi"/>
           <w:sz w:val="24"/>
@@ -2445,8 +2557,64 @@
           <w:sz w:val="24"/>
           <w:szCs w:val="24"/>
         </w:rPr>
-        <w:t>: "../../Assets/audio/backgroundMusic.mp3</w:t>
-      </w:r>
+        <w:t>: "../../Assets/audio/backgroundMusic.mp3" },</w:t>
+      </w:r>
+    </w:p>
+    <w:p>
+      <w:pPr>
+        <w:pStyle w:val="ListParagraph"/>
+        <w:numPr>
+          <w:ilvl w:val="1"/>
+          <w:numId w:val="5"/>
+        </w:numPr>
+        <w:rPr>
+          <w:rFonts w:asciiTheme="majorHAnsi" w:hAnsiTheme="majorHAnsi"/>
+          <w:sz w:val="24"/>
+          <w:szCs w:val="24"/>
+        </w:rPr>
+      </w:pPr>
+      <w:r>
+        <w:rPr>
+          <w:rFonts w:asciiTheme="majorHAnsi" w:hAnsiTheme="majorHAnsi"/>
+          <w:sz w:val="24"/>
+          <w:szCs w:val="24"/>
+        </w:rPr>
+        <w:t xml:space="preserve">Source: </w:t>
+      </w:r>
+      <w:proofErr w:type="spellStart"/>
+      <w:r>
+        <w:rPr>
+          <w:rFonts w:asciiTheme="majorHAnsi" w:hAnsiTheme="majorHAnsi"/>
+          <w:i/>
+          <w:sz w:val="24"/>
+          <w:szCs w:val="24"/>
+        </w:rPr>
+        <w:t>Megaman</w:t>
+      </w:r>
+      <w:proofErr w:type="spellEnd"/>
+      <w:r>
+        <w:rPr>
+          <w:rFonts w:asciiTheme="majorHAnsi" w:hAnsiTheme="majorHAnsi"/>
+          <w:i/>
+          <w:sz w:val="24"/>
+          <w:szCs w:val="24"/>
+        </w:rPr>
+        <w:t xml:space="preserve"> Zero 3</w:t>
+      </w:r>
+    </w:p>
+    <w:p>
+      <w:pPr>
+        <w:pStyle w:val="ListParagraph"/>
+        <w:numPr>
+          <w:ilvl w:val="0"/>
+          <w:numId w:val="5"/>
+        </w:numPr>
+        <w:rPr>
+          <w:rFonts w:asciiTheme="majorHAnsi" w:hAnsiTheme="majorHAnsi"/>
+          <w:sz w:val="24"/>
+          <w:szCs w:val="24"/>
+        </w:rPr>
+      </w:pPr>
       <w:proofErr w:type="gramStart"/>
       <w:r>
         <w:rPr>
@@ -2454,7 +2622,7 @@
           <w:sz w:val="24"/>
           <w:szCs w:val="24"/>
         </w:rPr>
-        <w:t>" }</w:t>
+        <w:t>{ id</w:t>
       </w:r>
       <w:proofErr w:type="gramEnd"/>
       <w:r>
@@ -2463,23 +2631,7 @@
           <w:sz w:val="24"/>
           <w:szCs w:val="24"/>
         </w:rPr>
-        <w:t>,</w:t>
-      </w:r>
-      <w:r>
-        <w:rPr>
-          <w:rFonts w:asciiTheme="majorHAnsi" w:hAnsiTheme="majorHAnsi"/>
-          <w:sz w:val="24"/>
-          <w:szCs w:val="24"/>
-        </w:rPr>
-        <w:br/>
-      </w:r>
-      <w:r>
-        <w:rPr>
-          <w:rFonts w:asciiTheme="majorHAnsi" w:hAnsiTheme="majorHAnsi"/>
-          <w:sz w:val="24"/>
-          <w:szCs w:val="24"/>
-        </w:rPr>
-        <w:t xml:space="preserve">{ id: "explode", </w:t>
+        <w:t xml:space="preserve">: "explode", </w:t>
       </w:r>
       <w:proofErr w:type="spellStart"/>
       <w:r>
@@ -2497,8 +2649,60 @@
           <w:sz w:val="24"/>
           <w:szCs w:val="24"/>
         </w:rPr>
-        <w:t>: "../../Assets/audio/explode.wav</w:t>
-      </w:r>
+        <w:t>: "../../Assets/audio/explode.wav" },</w:t>
+      </w:r>
+    </w:p>
+    <w:p>
+      <w:pPr>
+        <w:pStyle w:val="ListParagraph"/>
+        <w:numPr>
+          <w:ilvl w:val="1"/>
+          <w:numId w:val="5"/>
+        </w:numPr>
+        <w:rPr>
+          <w:rFonts w:asciiTheme="majorHAnsi" w:hAnsiTheme="majorHAnsi"/>
+          <w:sz w:val="24"/>
+          <w:szCs w:val="24"/>
+        </w:rPr>
+      </w:pPr>
+      <w:r>
+        <w:rPr>
+          <w:rFonts w:asciiTheme="majorHAnsi" w:hAnsiTheme="majorHAnsi"/>
+          <w:sz w:val="24"/>
+          <w:szCs w:val="24"/>
+        </w:rPr>
+        <w:t xml:space="preserve">Source: </w:t>
+      </w:r>
+      <w:r>
+        <w:rPr>
+          <w:rFonts w:asciiTheme="majorHAnsi" w:hAnsiTheme="majorHAnsi"/>
+          <w:sz w:val="24"/>
+          <w:szCs w:val="24"/>
+        </w:rPr>
+        <w:t xml:space="preserve">unity </w:t>
+      </w:r>
+      <w:r>
+        <w:rPr>
+          <w:rFonts w:asciiTheme="majorHAnsi" w:hAnsiTheme="majorHAnsi"/>
+          <w:sz w:val="24"/>
+          <w:szCs w:val="24"/>
+        </w:rPr>
+        <w:t>asset store</w:t>
+      </w:r>
+    </w:p>
+    <w:p>
+      <w:pPr>
+        <w:pStyle w:val="ListParagraph"/>
+        <w:numPr>
+          <w:ilvl w:val="0"/>
+          <w:numId w:val="5"/>
+        </w:numPr>
+        <w:rPr>
+          <w:rFonts w:asciiTheme="majorHAnsi" w:hAnsiTheme="majorHAnsi"/>
+          <w:sz w:val="24"/>
+          <w:szCs w:val="24"/>
+        </w:rPr>
+      </w:pPr>
       <w:proofErr w:type="gramStart"/>
       <w:r>
         <w:rPr>
@@ -2506,7 +2710,7 @@
           <w:sz w:val="24"/>
           <w:szCs w:val="24"/>
         </w:rPr>
-        <w:t>" }</w:t>
+        <w:t>{ id</w:t>
       </w:r>
       <w:proofErr w:type="gramEnd"/>
       <w:r>
@@ -2515,23 +2719,7 @@
           <w:sz w:val="24"/>
           <w:szCs w:val="24"/>
         </w:rPr>
-        <w:t>,</w:t>
-      </w:r>
-      <w:r>
-        <w:rPr>
-          <w:rFonts w:asciiTheme="majorHAnsi" w:hAnsiTheme="majorHAnsi"/>
-          <w:sz w:val="24"/>
-          <w:szCs w:val="24"/>
-        </w:rPr>
-        <w:br/>
-      </w:r>
-      <w:r>
-        <w:rPr>
-          <w:rFonts w:asciiTheme="majorHAnsi" w:hAnsiTheme="majorHAnsi"/>
-          <w:sz w:val="24"/>
-          <w:szCs w:val="24"/>
-        </w:rPr>
-        <w:t xml:space="preserve">{ id: "pickup", </w:t>
+        <w:t xml:space="preserve">: "pickup", </w:t>
       </w:r>
       <w:proofErr w:type="spellStart"/>
       <w:r>
@@ -2549,8 +2737,52 @@
           <w:sz w:val="24"/>
           <w:szCs w:val="24"/>
         </w:rPr>
-        <w:t>: "../../Assets/audio/pickup.wav</w:t>
-      </w:r>
+        <w:t>: "../../Assets/audio/pickup.wav" }</w:t>
+      </w:r>
+    </w:p>
+    <w:p>
+      <w:pPr>
+        <w:pStyle w:val="ListParagraph"/>
+        <w:numPr>
+          <w:ilvl w:val="1"/>
+          <w:numId w:val="5"/>
+        </w:numPr>
+        <w:rPr>
+          <w:rFonts w:asciiTheme="majorHAnsi" w:hAnsiTheme="majorHAnsi"/>
+          <w:sz w:val="24"/>
+          <w:szCs w:val="24"/>
+        </w:rPr>
+      </w:pPr>
+      <w:r>
+        <w:rPr>
+          <w:rFonts w:asciiTheme="majorHAnsi" w:hAnsiTheme="majorHAnsi"/>
+          <w:sz w:val="24"/>
+          <w:szCs w:val="24"/>
+        </w:rPr>
+        <w:t xml:space="preserve">Source: </w:t>
+      </w:r>
+      <w:r>
+        <w:rPr>
+          <w:rFonts w:asciiTheme="majorHAnsi" w:hAnsiTheme="majorHAnsi"/>
+          <w:sz w:val="24"/>
+          <w:szCs w:val="24"/>
+        </w:rPr>
+        <w:t>unity asset store</w:t>
+      </w:r>
+    </w:p>
+    <w:p>
+      <w:pPr>
+        <w:pStyle w:val="ListParagraph"/>
+        <w:numPr>
+          <w:ilvl w:val="0"/>
+          <w:numId w:val="5"/>
+        </w:numPr>
+        <w:rPr>
+          <w:rFonts w:asciiTheme="majorHAnsi" w:hAnsiTheme="majorHAnsi"/>
+          <w:sz w:val="24"/>
+          <w:szCs w:val="24"/>
+        </w:rPr>
+      </w:pPr>
       <w:proofErr w:type="gramStart"/>
       <w:r>
         <w:rPr>
@@ -2558,9 +2790,93 @@
           <w:sz w:val="24"/>
           <w:szCs w:val="24"/>
         </w:rPr>
-        <w:t>" }</w:t>
+        <w:t>{ id</w:t>
       </w:r>
       <w:proofErr w:type="gramEnd"/>
+      <w:r>
+        <w:rPr>
+          <w:rFonts w:asciiTheme="majorHAnsi" w:hAnsiTheme="majorHAnsi"/>
+          <w:sz w:val="24"/>
+          <w:szCs w:val="24"/>
+        </w:rPr>
+        <w:t>: "</w:t>
+      </w:r>
+      <w:proofErr w:type="spellStart"/>
+      <w:r>
+        <w:rPr>
+          <w:rFonts w:asciiTheme="majorHAnsi" w:hAnsiTheme="majorHAnsi"/>
+          <w:sz w:val="24"/>
+          <w:szCs w:val="24"/>
+        </w:rPr>
+        <w:t>gameOver</w:t>
+      </w:r>
+      <w:proofErr w:type="spellEnd"/>
+      <w:r>
+        <w:rPr>
+          <w:rFonts w:asciiTheme="majorHAnsi" w:hAnsiTheme="majorHAnsi"/>
+          <w:sz w:val="24"/>
+          <w:szCs w:val="24"/>
+        </w:rPr>
+        <w:t xml:space="preserve">", </w:t>
+      </w:r>
+      <w:proofErr w:type="spellStart"/>
+      <w:r>
+        <w:rPr>
+          <w:rFonts w:asciiTheme="majorHAnsi" w:hAnsiTheme="majorHAnsi"/>
+          <w:sz w:val="24"/>
+          <w:szCs w:val="24"/>
+        </w:rPr>
+        <w:t>src</w:t>
+      </w:r>
+      <w:proofErr w:type="spellEnd"/>
+      <w:r>
+        <w:rPr>
+          <w:rFonts w:asciiTheme="majorHAnsi" w:hAnsiTheme="majorHAnsi"/>
+          <w:sz w:val="24"/>
+          <w:szCs w:val="24"/>
+        </w:rPr>
+        <w:t>: "../../Assets/audio/gameOver.mp3" },</w:t>
+      </w:r>
+    </w:p>
+    <w:p>
+      <w:pPr>
+        <w:pStyle w:val="ListParagraph"/>
+        <w:numPr>
+          <w:ilvl w:val="1"/>
+          <w:numId w:val="5"/>
+        </w:numPr>
+        <w:rPr>
+          <w:rFonts w:asciiTheme="majorHAnsi" w:hAnsiTheme="majorHAnsi"/>
+          <w:sz w:val="24"/>
+          <w:szCs w:val="24"/>
+        </w:rPr>
+      </w:pPr>
+      <w:r>
+        <w:rPr>
+          <w:rFonts w:asciiTheme="majorHAnsi" w:hAnsiTheme="majorHAnsi"/>
+          <w:sz w:val="24"/>
+          <w:szCs w:val="24"/>
+        </w:rPr>
+        <w:t xml:space="preserve">Source: </w:t>
+      </w:r>
+      <w:r>
+        <w:rPr>
+          <w:rFonts w:asciiTheme="majorHAnsi" w:hAnsiTheme="majorHAnsi"/>
+          <w:i/>
+          <w:sz w:val="24"/>
+          <w:szCs w:val="24"/>
+        </w:rPr>
+        <w:t>Freedom Planet</w:t>
+      </w:r>
+      <w:r>
+        <w:rPr>
+          <w:rFonts w:asciiTheme="majorHAnsi" w:hAnsiTheme="majorHAnsi"/>
+          <w:i/>
+          <w:sz w:val="24"/>
+          <w:szCs w:val="24"/>
+        </w:rPr>
+        <w:t>.</w:t>
+      </w:r>
     </w:p>
     <w:p>
       <w:pPr>
@@ -2606,7 +2922,23 @@
           <w:sz w:val="24"/>
           <w:szCs w:val="24"/>
         </w:rPr>
-        <w:t>Player’s space ship:</w:t>
+        <w:t>Player’s space ship (</w:t>
+      </w:r>
+      <w:r>
+        <w:rPr>
+          <w:rFonts w:asciiTheme="majorHAnsi" w:hAnsiTheme="majorHAnsi"/>
+          <w:sz w:val="24"/>
+          <w:szCs w:val="24"/>
+        </w:rPr>
+        <w:t xml:space="preserve">Source: </w:t>
+      </w:r>
+      <w:r>
+        <w:rPr>
+          <w:rFonts w:asciiTheme="majorHAnsi" w:hAnsiTheme="majorHAnsi"/>
+          <w:sz w:val="24"/>
+          <w:szCs w:val="24"/>
+        </w:rPr>
+        <w:t>Unity asset store)</w:t>
       </w:r>
     </w:p>
     <w:p>
@@ -2670,7 +3002,39 @@
           <w:sz w:val="24"/>
           <w:szCs w:val="24"/>
         </w:rPr>
-        <w:t>Enemy space ship:</w:t>
+        <w:t>E</w:t>
+      </w:r>
+      <w:r>
+        <w:rPr>
+          <w:rFonts w:asciiTheme="majorHAnsi" w:hAnsiTheme="majorHAnsi"/>
+          <w:sz w:val="24"/>
+          <w:szCs w:val="24"/>
+        </w:rPr>
+        <w:t xml:space="preserve">nemy space ship </w:t>
+      </w:r>
+      <w:r>
+        <w:rPr>
+          <w:rFonts w:asciiTheme="majorHAnsi" w:hAnsiTheme="majorHAnsi"/>
+          <w:sz w:val="24"/>
+          <w:szCs w:val="24"/>
+        </w:rPr>
+        <w:t>(</w:t>
+      </w:r>
+      <w:r>
+        <w:rPr>
+          <w:rFonts w:asciiTheme="majorHAnsi" w:hAnsiTheme="majorHAnsi"/>
+          <w:sz w:val="24"/>
+          <w:szCs w:val="24"/>
+        </w:rPr>
+        <w:t xml:space="preserve">Source: </w:t>
+      </w:r>
+      <w:r>
+        <w:rPr>
+          <w:rFonts w:asciiTheme="majorHAnsi" w:hAnsiTheme="majorHAnsi"/>
+          <w:sz w:val="24"/>
+          <w:szCs w:val="24"/>
+        </w:rPr>
+        <w:t>Unity asset store)</w:t>
       </w:r>
     </w:p>
     <w:p>
@@ -2717,6 +3081,38 @@
         </w:rPr>
         <w:t>Pickup item</w:t>
       </w:r>
+      <w:r>
+        <w:rPr>
+          <w:rFonts w:asciiTheme="majorHAnsi" w:hAnsiTheme="majorHAnsi"/>
+          <w:sz w:val="24"/>
+          <w:szCs w:val="24"/>
+        </w:rPr>
+        <w:t xml:space="preserve"> </w:t>
+      </w:r>
+      <w:r>
+        <w:rPr>
+          <w:rFonts w:asciiTheme="majorHAnsi" w:hAnsiTheme="majorHAnsi"/>
+          <w:sz w:val="24"/>
+          <w:szCs w:val="24"/>
+        </w:rPr>
+        <w:t>(</w:t>
+      </w:r>
+      <w:r>
+        <w:rPr>
+          <w:rFonts w:asciiTheme="majorHAnsi" w:hAnsiTheme="majorHAnsi"/>
+          <w:sz w:val="24"/>
+          <w:szCs w:val="24"/>
+        </w:rPr>
+        <w:t xml:space="preserve">Source: </w:t>
+      </w:r>
+      <w:r>
+        <w:rPr>
+          <w:rFonts w:asciiTheme="majorHAnsi" w:hAnsiTheme="majorHAnsi"/>
+          <w:sz w:val="24"/>
+          <w:szCs w:val="24"/>
+        </w:rPr>
+        <w:t>Unity asset store)</w:t>
+      </w:r>
     </w:p>
     <w:p>
       <w:pPr>
@@ -2760,7 +3156,23 @@
           <w:sz w:val="24"/>
           <w:szCs w:val="24"/>
         </w:rPr>
-        <w:t>Scrolling background:</w:t>
+        <w:t>Scrolling background (</w:t>
+      </w:r>
+      <w:r>
+        <w:rPr>
+          <w:rFonts w:asciiTheme="majorHAnsi" w:hAnsiTheme="majorHAnsi"/>
+          <w:sz w:val="24"/>
+          <w:szCs w:val="24"/>
+        </w:rPr>
+        <w:t xml:space="preserve">Source: </w:t>
+      </w:r>
+      <w:r>
+        <w:rPr>
+          <w:rFonts w:asciiTheme="majorHAnsi" w:hAnsiTheme="majorHAnsi"/>
+          <w:sz w:val="24"/>
+          <w:szCs w:val="24"/>
+        </w:rPr>
+        <w:t>google images)</w:t>
       </w:r>
     </w:p>
     <w:p>
@@ -2784,6 +3196,16 @@
           </v:shape>
         </w:pict>
       </w:r>
+    </w:p>
+    <w:p>
+      <w:pPr>
+        <w:pStyle w:val="ListParagraph"/>
+        <w:rPr>
+          <w:rFonts w:asciiTheme="majorHAnsi" w:hAnsiTheme="majorHAnsi"/>
+          <w:sz w:val="24"/>
+          <w:szCs w:val="24"/>
+        </w:rPr>
+      </w:pPr>
     </w:p>
     <w:p>
       <w:pPr>
@@ -2805,7 +3227,7 @@
           <w:sz w:val="24"/>
           <w:szCs w:val="24"/>
         </w:rPr>
-        <w:t>Start button:</w:t>
+        <w:t>Start button (Source: me)</w:t>
       </w:r>
     </w:p>
     <w:p>
@@ -2830,13 +3252,119 @@
         </w:pict>
       </w:r>
     </w:p>
+    <w:p>
+      <w:pPr>
+        <w:pStyle w:val="ListParagraph"/>
+        <w:numPr>
+          <w:ilvl w:val="0"/>
+          <w:numId w:val="4"/>
+        </w:numPr>
+        <w:ind w:left="720"/>
+        <w:rPr>
+          <w:rFonts w:asciiTheme="majorHAnsi" w:hAnsiTheme="majorHAnsi"/>
+          <w:sz w:val="24"/>
+          <w:szCs w:val="24"/>
+        </w:rPr>
+      </w:pPr>
+      <w:r>
+        <w:rPr>
+          <w:rFonts w:asciiTheme="majorHAnsi" w:hAnsiTheme="majorHAnsi"/>
+          <w:sz w:val="24"/>
+          <w:szCs w:val="24"/>
+        </w:rPr>
+        <w:t>Menu</w:t>
+      </w:r>
+      <w:r>
+        <w:rPr>
+          <w:rFonts w:asciiTheme="majorHAnsi" w:hAnsiTheme="majorHAnsi"/>
+          <w:sz w:val="24"/>
+          <w:szCs w:val="24"/>
+        </w:rPr>
+        <w:t xml:space="preserve"> button </w:t>
+      </w:r>
+      <w:r>
+        <w:rPr>
+          <w:rFonts w:asciiTheme="majorHAnsi" w:hAnsiTheme="majorHAnsi"/>
+          <w:sz w:val="24"/>
+          <w:szCs w:val="24"/>
+        </w:rPr>
+        <w:t>(Source: me)</w:t>
+      </w:r>
+    </w:p>
+    <w:p>
+      <w:pPr>
+        <w:pStyle w:val="ListParagraph"/>
+        <w:rPr>
+          <w:rFonts w:asciiTheme="majorHAnsi" w:hAnsiTheme="majorHAnsi"/>
+          <w:sz w:val="24"/>
+          <w:szCs w:val="24"/>
+        </w:rPr>
+      </w:pPr>
+      <w:r>
+        <w:rPr>
+          <w:rFonts w:asciiTheme="majorHAnsi" w:hAnsiTheme="majorHAnsi"/>
+          <w:noProof/>
+          <w:sz w:val="24"/>
+          <w:szCs w:val="24"/>
+          <w:lang w:val="en-US" w:eastAsia="en-US"/>
+        </w:rPr>
+        <w:drawing>
+          <wp:inline distT="0" distB="0" distL="0" distR="0">
+            <wp:extent cx="685800" cy="685800"/>
+            <wp:effectExtent l="0" t="0" r="0" b="0"/>
+            <wp:docPr id="5" name="Picture 5" descr="C:\Users\Faim\Documents\Visual Studio 2013\Projects\COMP397-Assignment03-SideScroller-c273a1552f824835bfee72b1e07d1b217699a3d0\COMP397-Assignment03-KhandkerHussain\Assets\images\menuButton.png"/>
+            <wp:cNvGraphicFramePr>
+              <a:graphicFrameLocks xmlns:a="http://schemas.openxmlformats.org/drawingml/2006/main" noChangeAspect="1"/>
+            </wp:cNvGraphicFramePr>
+            <a:graphic xmlns:a="http://schemas.openxmlformats.org/drawingml/2006/main">
+              <a:graphicData uri="http://schemas.openxmlformats.org/drawingml/2006/picture">
+                <pic:pic xmlns:pic="http://schemas.openxmlformats.org/drawingml/2006/picture">
+                  <pic:nvPicPr>
+                    <pic:cNvPr id="0" name="Picture 7" descr="C:\Users\Faim\Documents\Visual Studio 2013\Projects\COMP397-Assignment03-SideScroller-c273a1552f824835bfee72b1e07d1b217699a3d0\COMP397-Assignment03-KhandkerHussain\Assets\images\menuButton.png"/>
+                    <pic:cNvPicPr>
+                      <a:picLocks noChangeAspect="1" noChangeArrowheads="1"/>
+                    </pic:cNvPicPr>
+                  </pic:nvPicPr>
+                  <pic:blipFill>
+                    <a:blip r:embed="rId16">
+                      <a:extLst>
+                        <a:ext uri="{28A0092B-C50C-407E-A947-70E740481C1C}">
+                          <a14:useLocalDpi xmlns:a14="http://schemas.microsoft.com/office/drawing/2010/main" val="0"/>
+                        </a:ext>
+                      </a:extLst>
+                    </a:blip>
+                    <a:srcRect/>
+                    <a:stretch>
+                      <a:fillRect/>
+                    </a:stretch>
+                  </pic:blipFill>
+                  <pic:spPr bwMode="auto">
+                    <a:xfrm>
+                      <a:off x="0" y="0"/>
+                      <a:ext cx="685800" cy="685800"/>
+                    </a:xfrm>
+                    <a:prstGeom prst="rect">
+                      <a:avLst/>
+                    </a:prstGeom>
+                    <a:noFill/>
+                    <a:ln>
+                      <a:noFill/>
+                    </a:ln>
+                  </pic:spPr>
+                </pic:pic>
+              </a:graphicData>
+            </a:graphic>
+          </wp:inline>
+        </w:drawing>
+      </w:r>
+    </w:p>
     <w:sectPr>
-      <w:headerReference w:type="even" r:id="rId16"/>
-      <w:headerReference w:type="default" r:id="rId17"/>
-      <w:footerReference w:type="even" r:id="rId18"/>
-      <w:footerReference w:type="default" r:id="rId19"/>
-      <w:headerReference w:type="first" r:id="rId20"/>
-      <w:footerReference w:type="first" r:id="rId21"/>
+      <w:headerReference w:type="even" r:id="rId17"/>
+      <w:headerReference w:type="default" r:id="rId18"/>
+      <w:footerReference w:type="even" r:id="rId19"/>
+      <w:footerReference w:type="default" r:id="rId20"/>
+      <w:headerReference w:type="first" r:id="rId21"/>
+      <w:footerReference w:type="first" r:id="rId22"/>
       <w:pgSz w:w="12240" w:h="15840"/>
       <w:pgMar w:top="1440" w:right="1440" w:bottom="1440" w:left="1440" w:header="720" w:footer="720" w:gutter="0"/>
       <w:pgBorders w:offsetFrom="page">
@@ -2998,7 +3526,7 @@
         <w:rFonts w:asciiTheme="majorHAnsi" w:hAnsiTheme="majorHAnsi"/>
         <w:noProof/>
       </w:rPr>
-      <w:t>3</w:t>
+      <w:t>6</w:t>
     </w:r>
     <w:r>
       <w:rPr>
@@ -3554,28 +4082,28 @@
     </w:lvl>
   </w:abstractNum>
   <w:abstractNum w:abstractNumId="2" w15:restartNumberingAfterBreak="0">
-    <w:nsid w:val="5FF213DB"/>
+    <w:nsid w:val="29B37CAB"/>
     <w:multiLevelType w:val="hybridMultilevel"/>
-    <w:tmpl w:val="F37EE3F4"/>
+    <w:tmpl w:val="215C2D20"/>
     <w:lvl w:ilvl="0" w:tplc="04090001">
       <w:start w:val="1"/>
       <w:numFmt w:val="bullet"/>
       <w:lvlText w:val=""/>
       <w:lvlJc w:val="left"/>
       <w:pPr>
-        <w:ind w:left="1440" w:hanging="360"/>
+        <w:ind w:left="720" w:hanging="360"/>
       </w:pPr>
       <w:rPr>
         <w:rFonts w:ascii="Symbol" w:hAnsi="Symbol" w:hint="default"/>
       </w:rPr>
     </w:lvl>
-    <w:lvl w:ilvl="1" w:tplc="04090003" w:tentative="1">
+    <w:lvl w:ilvl="1" w:tplc="04090003">
       <w:start w:val="1"/>
       <w:numFmt w:val="bullet"/>
       <w:lvlText w:val="o"/>
       <w:lvlJc w:val="left"/>
       <w:pPr>
-        <w:ind w:left="2160" w:hanging="360"/>
+        <w:ind w:left="1440" w:hanging="360"/>
       </w:pPr>
       <w:rPr>
         <w:rFonts w:ascii="Courier New" w:hAnsi="Courier New" w:cs="Courier New" w:hint="default"/>
@@ -3587,7 +4115,7 @@
       <w:lvlText w:val=""/>
       <w:lvlJc w:val="left"/>
       <w:pPr>
-        <w:ind w:left="2880" w:hanging="360"/>
+        <w:ind w:left="2160" w:hanging="360"/>
       </w:pPr>
       <w:rPr>
         <w:rFonts w:ascii="Wingdings" w:hAnsi="Wingdings" w:hint="default"/>
@@ -3599,7 +4127,7 @@
       <w:lvlText w:val=""/>
       <w:lvlJc w:val="left"/>
       <w:pPr>
-        <w:ind w:left="3600" w:hanging="360"/>
+        <w:ind w:left="2880" w:hanging="360"/>
       </w:pPr>
       <w:rPr>
         <w:rFonts w:ascii="Symbol" w:hAnsi="Symbol" w:hint="default"/>
@@ -3611,7 +4139,7 @@
       <w:lvlText w:val="o"/>
       <w:lvlJc w:val="left"/>
       <w:pPr>
-        <w:ind w:left="4320" w:hanging="360"/>
+        <w:ind w:left="3600" w:hanging="360"/>
       </w:pPr>
       <w:rPr>
         <w:rFonts w:ascii="Courier New" w:hAnsi="Courier New" w:cs="Courier New" w:hint="default"/>
@@ -3623,7 +4151,7 @@
       <w:lvlText w:val=""/>
       <w:lvlJc w:val="left"/>
       <w:pPr>
-        <w:ind w:left="5040" w:hanging="360"/>
+        <w:ind w:left="4320" w:hanging="360"/>
       </w:pPr>
       <w:rPr>
         <w:rFonts w:ascii="Wingdings" w:hAnsi="Wingdings" w:hint="default"/>
@@ -3635,7 +4163,7 @@
       <w:lvlText w:val=""/>
       <w:lvlJc w:val="left"/>
       <w:pPr>
-        <w:ind w:left="5760" w:hanging="360"/>
+        <w:ind w:left="5040" w:hanging="360"/>
       </w:pPr>
       <w:rPr>
         <w:rFonts w:ascii="Symbol" w:hAnsi="Symbol" w:hint="default"/>
@@ -3647,7 +4175,7 @@
       <w:lvlText w:val="o"/>
       <w:lvlJc w:val="left"/>
       <w:pPr>
-        <w:ind w:left="6480" w:hanging="360"/>
+        <w:ind w:left="5760" w:hanging="360"/>
       </w:pPr>
       <w:rPr>
         <w:rFonts w:ascii="Courier New" w:hAnsi="Courier New" w:cs="Courier New" w:hint="default"/>
@@ -3659,7 +4187,7 @@
       <w:lvlText w:val=""/>
       <w:lvlJc w:val="left"/>
       <w:pPr>
-        <w:ind w:left="7200" w:hanging="360"/>
+        <w:ind w:left="6480" w:hanging="360"/>
       </w:pPr>
       <w:rPr>
         <w:rFonts w:ascii="Wingdings" w:hAnsi="Wingdings" w:hint="default"/>
@@ -3667,6 +4195,119 @@
     </w:lvl>
   </w:abstractNum>
   <w:abstractNum w:abstractNumId="3" w15:restartNumberingAfterBreak="0">
+    <w:nsid w:val="5FF213DB"/>
+    <w:multiLevelType w:val="hybridMultilevel"/>
+    <w:tmpl w:val="F37EE3F4"/>
+    <w:lvl w:ilvl="0" w:tplc="04090001">
+      <w:start w:val="1"/>
+      <w:numFmt w:val="bullet"/>
+      <w:lvlText w:val=""/>
+      <w:lvlJc w:val="left"/>
+      <w:pPr>
+        <w:ind w:left="1440" w:hanging="360"/>
+      </w:pPr>
+      <w:rPr>
+        <w:rFonts w:ascii="Symbol" w:hAnsi="Symbol" w:hint="default"/>
+      </w:rPr>
+    </w:lvl>
+    <w:lvl w:ilvl="1" w:tplc="04090003">
+      <w:start w:val="1"/>
+      <w:numFmt w:val="bullet"/>
+      <w:lvlText w:val="o"/>
+      <w:lvlJc w:val="left"/>
+      <w:pPr>
+        <w:ind w:left="2160" w:hanging="360"/>
+      </w:pPr>
+      <w:rPr>
+        <w:rFonts w:ascii="Courier New" w:hAnsi="Courier New" w:cs="Courier New" w:hint="default"/>
+      </w:rPr>
+    </w:lvl>
+    <w:lvl w:ilvl="2" w:tplc="04090005" w:tentative="1">
+      <w:start w:val="1"/>
+      <w:numFmt w:val="bullet"/>
+      <w:lvlText w:val=""/>
+      <w:lvlJc w:val="left"/>
+      <w:pPr>
+        <w:ind w:left="2880" w:hanging="360"/>
+      </w:pPr>
+      <w:rPr>
+        <w:rFonts w:ascii="Wingdings" w:hAnsi="Wingdings" w:hint="default"/>
+      </w:rPr>
+    </w:lvl>
+    <w:lvl w:ilvl="3" w:tplc="04090001" w:tentative="1">
+      <w:start w:val="1"/>
+      <w:numFmt w:val="bullet"/>
+      <w:lvlText w:val=""/>
+      <w:lvlJc w:val="left"/>
+      <w:pPr>
+        <w:ind w:left="3600" w:hanging="360"/>
+      </w:pPr>
+      <w:rPr>
+        <w:rFonts w:ascii="Symbol" w:hAnsi="Symbol" w:hint="default"/>
+      </w:rPr>
+    </w:lvl>
+    <w:lvl w:ilvl="4" w:tplc="04090003" w:tentative="1">
+      <w:start w:val="1"/>
+      <w:numFmt w:val="bullet"/>
+      <w:lvlText w:val="o"/>
+      <w:lvlJc w:val="left"/>
+      <w:pPr>
+        <w:ind w:left="4320" w:hanging="360"/>
+      </w:pPr>
+      <w:rPr>
+        <w:rFonts w:ascii="Courier New" w:hAnsi="Courier New" w:cs="Courier New" w:hint="default"/>
+      </w:rPr>
+    </w:lvl>
+    <w:lvl w:ilvl="5" w:tplc="04090005" w:tentative="1">
+      <w:start w:val="1"/>
+      <w:numFmt w:val="bullet"/>
+      <w:lvlText w:val=""/>
+      <w:lvlJc w:val="left"/>
+      <w:pPr>
+        <w:ind w:left="5040" w:hanging="360"/>
+      </w:pPr>
+      <w:rPr>
+        <w:rFonts w:ascii="Wingdings" w:hAnsi="Wingdings" w:hint="default"/>
+      </w:rPr>
+    </w:lvl>
+    <w:lvl w:ilvl="6" w:tplc="04090001" w:tentative="1">
+      <w:start w:val="1"/>
+      <w:numFmt w:val="bullet"/>
+      <w:lvlText w:val=""/>
+      <w:lvlJc w:val="left"/>
+      <w:pPr>
+        <w:ind w:left="5760" w:hanging="360"/>
+      </w:pPr>
+      <w:rPr>
+        <w:rFonts w:ascii="Symbol" w:hAnsi="Symbol" w:hint="default"/>
+      </w:rPr>
+    </w:lvl>
+    <w:lvl w:ilvl="7" w:tplc="04090003" w:tentative="1">
+      <w:start w:val="1"/>
+      <w:numFmt w:val="bullet"/>
+      <w:lvlText w:val="o"/>
+      <w:lvlJc w:val="left"/>
+      <w:pPr>
+        <w:ind w:left="6480" w:hanging="360"/>
+      </w:pPr>
+      <w:rPr>
+        <w:rFonts w:ascii="Courier New" w:hAnsi="Courier New" w:cs="Courier New" w:hint="default"/>
+      </w:rPr>
+    </w:lvl>
+    <w:lvl w:ilvl="8" w:tplc="04090005" w:tentative="1">
+      <w:start w:val="1"/>
+      <w:numFmt w:val="bullet"/>
+      <w:lvlText w:val=""/>
+      <w:lvlJc w:val="left"/>
+      <w:pPr>
+        <w:ind w:left="7200" w:hanging="360"/>
+      </w:pPr>
+      <w:rPr>
+        <w:rFonts w:ascii="Wingdings" w:hAnsi="Wingdings" w:hint="default"/>
+      </w:rPr>
+    </w:lvl>
+  </w:abstractNum>
+  <w:abstractNum w:abstractNumId="4" w15:restartNumberingAfterBreak="0">
     <w:nsid w:val="760A1DFB"/>
     <w:multiLevelType w:val="hybridMultilevel"/>
     <w:tmpl w:val="FBA204A2"/>
@@ -3762,9 +4403,12 @@
     <w:abstractNumId w:val="1"/>
   </w:num>
   <w:num w:numId="3">
+    <w:abstractNumId w:val="4"/>
+  </w:num>
+  <w:num w:numId="4">
     <w:abstractNumId w:val="3"/>
   </w:num>
-  <w:num w:numId="4">
+  <w:num w:numId="5">
     <w:abstractNumId w:val="2"/>
   </w:num>
 </w:numbering>
@@ -4392,88 +5036,7 @@
 </file>
 
 <file path=word/glossary/document.xml><?xml version="1.0" encoding="utf-8"?>
-<w:glossaryDocument xmlns:wpc="http://schemas.microsoft.com/office/word/2010/wordprocessingCanvas" xmlns:mc="http://schemas.openxmlformats.org/markup-compatibility/2006" xmlns:o="urn:schemas-microsoft-com:office:office" xmlns:r="http://schemas.openxmlformats.org/officeDocument/2006/relationships" xmlns:m="http://schemas.openxmlformats.org/officeDocument/2006/math" xmlns:v="urn:schemas-microsoft-com:vml" xmlns:wp14="http://schemas.microsoft.com/office/word/2010/wordprocessingDrawing" xmlns:wp="http://schemas.openxmlformats.org/drawingml/2006/wordprocessingDrawing" xmlns:w10="urn:schemas-microsoft-com:office:word" xmlns:w="http://schemas.openxmlformats.org/wordprocessingml/2006/main" xmlns:w14="http://schemas.microsoft.com/office/word/2010/wordml" xmlns:w15="http://schemas.microsoft.com/office/word/2012/wordml" xmlns:wpg="http://schemas.microsoft.com/office/word/2010/wordprocessingGroup" xmlns:wpi="http://schemas.microsoft.com/office/word/2010/wordprocessingInk" xmlns:wne="http://schemas.microsoft.com/office/word/2006/wordml" xmlns:wps="http://schemas.microsoft.com/office/word/2010/wordprocessingShape" mc:Ignorable="w14 w15 wp14">
-  <w:docParts>
-    <w:docPart>
-      <w:docPartPr>
-        <w:name w:val="1F9B173B6C664330BFEAF9D386044F9B"/>
-        <w:category>
-          <w:name w:val="General"/>
-          <w:gallery w:val="placeholder"/>
-        </w:category>
-        <w:types>
-          <w:type w:val="bbPlcHdr"/>
-        </w:types>
-        <w:behaviors>
-          <w:behavior w:val="content"/>
-        </w:behaviors>
-        <w:guid w:val="{C6D25D39-260B-456C-A556-5C5511BA849D}"/>
-      </w:docPartPr>
-      <w:docPartBody>
-        <w:p>
-          <w:pPr>
-            <w:pStyle w:val="1F9B173B6C664330BFEAF9D386044F9B"/>
-          </w:pPr>
-          <w:r>
-            <w:t>Type chapter title (level 1)</w:t>
-          </w:r>
-        </w:p>
-      </w:docPartBody>
-    </w:docPart>
-    <w:docPart>
-      <w:docPartPr>
-        <w:name w:val="AB1561170DD54350A77A29ADE03132D0"/>
-        <w:category>
-          <w:name w:val="General"/>
-          <w:gallery w:val="placeholder"/>
-        </w:category>
-        <w:types>
-          <w:type w:val="bbPlcHdr"/>
-        </w:types>
-        <w:behaviors>
-          <w:behavior w:val="content"/>
-        </w:behaviors>
-        <w:guid w:val="{23104C02-2684-4B55-9D1B-8F74D71862A2}"/>
-      </w:docPartPr>
-      <w:docPartBody>
-        <w:p>
-          <w:pPr>
-            <w:pStyle w:val="AB1561170DD54350A77A29ADE03132D0"/>
-          </w:pPr>
-          <w:r>
-            <w:t>Type chapter title (level 2)</w:t>
-          </w:r>
-        </w:p>
-      </w:docPartBody>
-    </w:docPart>
-    <w:docPart>
-      <w:docPartPr>
-        <w:name w:val="3264DD1A7CD945B49B2A5E2BE5919713"/>
-        <w:category>
-          <w:name w:val="General"/>
-          <w:gallery w:val="placeholder"/>
-        </w:category>
-        <w:types>
-          <w:type w:val="bbPlcHdr"/>
-        </w:types>
-        <w:behaviors>
-          <w:behavior w:val="content"/>
-        </w:behaviors>
-        <w:guid w:val="{9DF46303-75FC-4098-80C4-F0A5AABEABE0}"/>
-      </w:docPartPr>
-      <w:docPartBody>
-        <w:p>
-          <w:pPr>
-            <w:pStyle w:val="3264DD1A7CD945B49B2A5E2BE5919713"/>
-          </w:pPr>
-          <w:r>
-            <w:t>Type chapter title (level 3)</w:t>
-          </w:r>
-        </w:p>
-      </w:docPartBody>
-    </w:docPart>
-  </w:docParts>
-</w:glossaryDocument>
+<w:glossaryDocument xmlns:wpc="http://schemas.microsoft.com/office/word/2010/wordprocessingCanvas" xmlns:mc="http://schemas.openxmlformats.org/markup-compatibility/2006" xmlns:o="urn:schemas-microsoft-com:office:office" xmlns:r="http://schemas.openxmlformats.org/officeDocument/2006/relationships" xmlns:m="http://schemas.openxmlformats.org/officeDocument/2006/math" xmlns:v="urn:schemas-microsoft-com:vml" xmlns:wp14="http://schemas.microsoft.com/office/word/2010/wordprocessingDrawing" xmlns:wp="http://schemas.openxmlformats.org/drawingml/2006/wordprocessingDrawing" xmlns:w10="urn:schemas-microsoft-com:office:word" xmlns:w="http://schemas.openxmlformats.org/wordprocessingml/2006/main" xmlns:w14="http://schemas.microsoft.com/office/word/2010/wordml" xmlns:w15="http://schemas.microsoft.com/office/word/2012/wordml" xmlns:wpg="http://schemas.microsoft.com/office/word/2010/wordprocessingGroup" xmlns:wpi="http://schemas.microsoft.com/office/word/2010/wordprocessingInk" xmlns:wne="http://schemas.microsoft.com/office/word/2006/wordml" xmlns:wps="http://schemas.microsoft.com/office/word/2010/wordprocessingShape" mc:Ignorable="w14 w15 wp14"/>
 </file>
 
 <file path=word/glossary/fontTable.xml><?xml version="1.0" encoding="utf-8"?>
@@ -4550,6 +5113,7 @@
     <w:rsid w:val="005F1EE0"/>
     <w:rsid w:val="00657999"/>
     <w:rsid w:val="008D3C3A"/>
+    <w:rsid w:val="009E3643"/>
     <w:rsid w:val="00AB5277"/>
     <w:rsid w:val="00CD76F8"/>
     <w:rsid w:val="00D7652F"/>

</xml_diff>